<commit_message>
Imagine cup und Glossar
Former-commit-id: b1e092b32c59499a86db9e6eb37dbb67f3b06095
</commit_message>
<xml_diff>
--- a/doc/Bericht/06_Anhang/Glossar.docx
+++ b/doc/Bericht/06_Anhang/Glossar.docx
@@ -4,7 +4,7 @@
   <w:body>
     <w:p>
       <w:pPr>
-        <w:pStyle w:val="berschrift1"/>
+        <w:pStyle w:val="Heading1"/>
       </w:pPr>
       <w:r>
         <w:t>Glossar</w:t>
@@ -12,7 +12,7 @@
     </w:p>
     <w:p>
       <w:pPr>
-        <w:pStyle w:val="berschrift2"/>
+        <w:pStyle w:val="Heading2"/>
       </w:pPr>
       <w:bookmarkStart w:id="0" w:name="_Toc287347253"/>
       <w:r>
@@ -22,7 +22,7 @@
     </w:p>
     <w:tbl>
       <w:tblPr>
-        <w:tblStyle w:val="MittlereSchattierung1-Akzent1"/>
+        <w:tblStyle w:val="MediumShading1-Accent1"/>
         <w:tblW w:w="0" w:type="auto"/>
         <w:tblLook w:val="0420" w:firstRow="1" w:lastRow="0" w:firstColumn="0" w:lastColumn="0" w:noHBand="0" w:noVBand="1"/>
       </w:tblPr>
@@ -458,7 +458,7 @@
     </w:tbl>
     <w:p>
       <w:pPr>
-        <w:pStyle w:val="berschrift2"/>
+        <w:pStyle w:val="Heading2"/>
       </w:pPr>
       <w:r>
         <w:t>Glossar</w:t>
@@ -466,7 +466,7 @@
     </w:p>
     <w:p>
       <w:pPr>
-        <w:pStyle w:val="berschrift3"/>
+        <w:pStyle w:val="Heading3"/>
       </w:pPr>
       <w:r>
         <w:t>Begriffserklärung</w:t>
@@ -474,7 +474,7 @@
     </w:p>
     <w:tbl>
       <w:tblPr>
-        <w:tblStyle w:val="MittlereSchattierung1-Akzent1"/>
+        <w:tblStyle w:val="MediumShading1-Accent1"/>
         <w:tblW w:w="0" w:type="auto"/>
         <w:tblLook w:val="0420" w:firstRow="1" w:lastRow="0" w:firstColumn="0" w:lastColumn="0" w:noHBand="0" w:noVBand="1"/>
       </w:tblPr>
@@ -491,7 +491,6 @@
             <w:tcW w:w="2518" w:type="dxa"/>
           </w:tcPr>
           <w:p>
-            <w:bookmarkStart w:id="1" w:name="_GoBack"/>
             <w:r>
               <w:br w:type="page"/>
               <w:t>Begriff</w:t>
@@ -898,11 +897,9 @@
             <w:tcW w:w="2518" w:type="dxa"/>
           </w:tcPr>
           <w:p>
-            <w:proofErr w:type="spellStart"/>
             <w:r>
               <w:t>Kinect</w:t>
             </w:r>
-            <w:proofErr w:type="spellEnd"/>
           </w:p>
         </w:tc>
         <w:tc>
@@ -999,11 +996,9 @@
             <w:tcW w:w="2518" w:type="dxa"/>
           </w:tcPr>
           <w:p>
-            <w:proofErr w:type="spellStart"/>
             <w:r>
               <w:t>NiTE</w:t>
             </w:r>
-            <w:proofErr w:type="spellEnd"/>
           </w:p>
         </w:tc>
         <w:tc>
@@ -1042,17 +1037,8 @@
                 <w:bCs/>
                 <w:lang w:val="en-US"/>
               </w:rPr>
-              <w:t xml:space="preserve"> </w:t>
-            </w:r>
-            <w:proofErr w:type="spellStart"/>
-            <w:r>
-              <w:rPr>
-                <w:bCs/>
-                <w:lang w:val="en-US"/>
-              </w:rPr>
-              <w:t>PrimeSense</w:t>
-            </w:r>
-            <w:proofErr w:type="spellEnd"/>
+              <w:t xml:space="preserve"> PrimeSense</w:t>
+            </w:r>
             <w:r>
               <w:rPr>
                 <w:bCs/>
@@ -1072,11 +1058,9 @@
             <w:tcW w:w="2518" w:type="dxa"/>
           </w:tcPr>
           <w:p>
-            <w:proofErr w:type="spellStart"/>
             <w:r>
               <w:t>PrimeSense</w:t>
             </w:r>
-            <w:proofErr w:type="spellEnd"/>
           </w:p>
         </w:tc>
         <w:tc>
@@ -1121,21 +1105,7 @@
               <w:rPr>
                 <w:bCs/>
               </w:rPr>
-              <w:t xml:space="preserve"> für </w:t>
-            </w:r>
-            <w:proofErr w:type="spellStart"/>
-            <w:r>
-              <w:rPr>
-                <w:bCs/>
-              </w:rPr>
-              <w:t>Kinect</w:t>
-            </w:r>
-            <w:proofErr w:type="spellEnd"/>
-            <w:r>
-              <w:rPr>
-                <w:bCs/>
-              </w:rPr>
-              <w:t xml:space="preserve"> bereitstellt</w:t>
+              <w:t xml:space="preserve"> für Kinect bereitstellt</w:t>
             </w:r>
           </w:p>
         </w:tc>
@@ -1323,13 +1293,8 @@
             <w:tcW w:w="2518" w:type="dxa"/>
           </w:tcPr>
           <w:p>
-            <w:proofErr w:type="spellStart"/>
-            <w:r>
-              <w:t>Usability</w:t>
-            </w:r>
-            <w:proofErr w:type="spellEnd"/>
-            <w:r>
-              <w:t xml:space="preserve"> Test</w:t>
+            <w:r>
+              <w:t>Usability Test</w:t>
             </w:r>
           </w:p>
         </w:tc>
@@ -1578,10 +1543,9 @@
         </w:tc>
       </w:tr>
     </w:tbl>
-    <w:bookmarkEnd w:id="1"/>
     <w:p>
       <w:pPr>
-        <w:pStyle w:val="berschrift3"/>
+        <w:pStyle w:val="Heading3"/>
       </w:pPr>
       <w:r>
         <w:t>Abkürzungserläuterung</w:t>
@@ -1589,7 +1553,7 @@
     </w:p>
     <w:tbl>
       <w:tblPr>
-        <w:tblStyle w:val="MittlereSchattierung1-Akzent1"/>
+        <w:tblStyle w:val="MediumShading1-Accent1"/>
         <w:tblW w:w="0" w:type="auto"/>
         <w:tblLook w:val="0420" w:firstRow="1" w:lastRow="0" w:firstColumn="0" w:lastColumn="0" w:noHBand="0" w:noVBand="1"/>
       </w:tblPr>
@@ -1769,6 +1733,8 @@
             <w:tcW w:w="2518" w:type="dxa"/>
           </w:tcPr>
           <w:p>
+            <w:bookmarkStart w:id="1" w:name="_GoBack"/>
+            <w:bookmarkEnd w:id="1"/>
             <w:r>
               <w:t>IFS</w:t>
             </w:r>
@@ -1780,7 +1746,7 @@
           </w:tcPr>
           <w:p>
             <w:r>
-              <w:t>Institut für Software</w:t>
+              <w:t>Institut für Software der HSR</w:t>
             </w:r>
           </w:p>
         </w:tc>
@@ -1795,7 +1761,7 @@
           </w:tcPr>
           <w:p>
             <w:r>
-              <w:t>IFS</w:t>
+              <w:t>MEF</w:t>
             </w:r>
           </w:p>
         </w:tc>
@@ -1804,8 +1770,21 @@
             <w:tcW w:w="6694" w:type="dxa"/>
           </w:tcPr>
           <w:p>
-            <w:r>
-              <w:t>Institut für Software der HSR</w:t>
+            <w:proofErr w:type="spellStart"/>
+            <w:r>
+              <w:t>Managed</w:t>
+            </w:r>
+            <w:proofErr w:type="spellEnd"/>
+            <w:r>
+              <w:t xml:space="preserve"> </w:t>
+            </w:r>
+            <w:proofErr w:type="spellStart"/>
+            <w:r>
+              <w:t>Extensibility</w:t>
+            </w:r>
+            <w:proofErr w:type="spellEnd"/>
+            <w:r>
+              <w:t xml:space="preserve"> Framework</w:t>
             </w:r>
           </w:p>
         </w:tc>
@@ -1820,7 +1799,7 @@
           </w:tcPr>
           <w:p>
             <w:r>
-              <w:t>MEF</w:t>
+              <w:t>NUI</w:t>
             </w:r>
           </w:p>
         </w:tc>
@@ -1829,21 +1808,8 @@
             <w:tcW w:w="6694" w:type="dxa"/>
           </w:tcPr>
           <w:p>
-            <w:proofErr w:type="spellStart"/>
-            <w:r>
-              <w:t>Managed</w:t>
-            </w:r>
-            <w:proofErr w:type="spellEnd"/>
-            <w:r>
-              <w:t xml:space="preserve"> </w:t>
-            </w:r>
-            <w:proofErr w:type="spellStart"/>
-            <w:r>
-              <w:t>Extensibility</w:t>
-            </w:r>
-            <w:proofErr w:type="spellEnd"/>
-            <w:r>
-              <w:t xml:space="preserve"> Framework</w:t>
+            <w:r>
+              <w:t>Natural User Interface</w:t>
             </w:r>
           </w:p>
         </w:tc>
@@ -1858,7 +1824,7 @@
           </w:tcPr>
           <w:p>
             <w:r>
-              <w:t>NUI</w:t>
+              <w:t>RUP</w:t>
             </w:r>
           </w:p>
         </w:tc>
@@ -1868,8 +1834,13 @@
           </w:tcPr>
           <w:p>
             <w:r>
-              <w:t>Natural User Interface</w:t>
-            </w:r>
+              <w:t xml:space="preserve">Rational Unified </w:t>
+            </w:r>
+            <w:proofErr w:type="spellStart"/>
+            <w:r>
+              <w:t>Process</w:t>
+            </w:r>
+            <w:proofErr w:type="spellEnd"/>
           </w:p>
         </w:tc>
       </w:tr>
@@ -1883,7 +1854,7 @@
           </w:tcPr>
           <w:p>
             <w:r>
-              <w:t>RUP</w:t>
+              <w:t>SSO</w:t>
             </w:r>
           </w:p>
         </w:tc>
@@ -1893,13 +1864,16 @@
           </w:tcPr>
           <w:p>
             <w:r>
-              <w:t xml:space="preserve">Rational Unified </w:t>
+              <w:t xml:space="preserve">Single </w:t>
             </w:r>
             <w:proofErr w:type="spellStart"/>
             <w:r>
-              <w:t>Process</w:t>
+              <w:t>Sign</w:t>
             </w:r>
             <w:proofErr w:type="spellEnd"/>
+            <w:r>
+              <w:t>-on</w:t>
+            </w:r>
           </w:p>
         </w:tc>
       </w:tr>
@@ -1913,7 +1887,7 @@
           </w:tcPr>
           <w:p>
             <w:r>
-              <w:t>SSO</w:t>
+              <w:t>UCD</w:t>
             </w:r>
           </w:p>
         </w:tc>
@@ -1923,15 +1897,15 @@
           </w:tcPr>
           <w:p>
             <w:r>
-              <w:t xml:space="preserve">Single </w:t>
+              <w:t xml:space="preserve">User </w:t>
             </w:r>
             <w:proofErr w:type="spellStart"/>
             <w:r>
-              <w:t>Sign</w:t>
+              <w:t>Centered</w:t>
             </w:r>
             <w:proofErr w:type="spellEnd"/>
             <w:r>
-              <w:t>-on</w:t>
+              <w:t xml:space="preserve"> Design</w:t>
             </w:r>
           </w:p>
         </w:tc>
@@ -1946,7 +1920,7 @@
           </w:tcPr>
           <w:p>
             <w:r>
-              <w:t>UCD</w:t>
+              <w:t>WCF</w:t>
             </w:r>
           </w:p>
         </w:tc>
@@ -1956,16 +1930,13 @@
           </w:tcPr>
           <w:p>
             <w:r>
-              <w:t xml:space="preserve">User </w:t>
+              <w:t xml:space="preserve">Windows Communication </w:t>
             </w:r>
             <w:proofErr w:type="spellStart"/>
             <w:r>
-              <w:t>Centered</w:t>
+              <w:t>Foundation</w:t>
             </w:r>
             <w:proofErr w:type="spellEnd"/>
-            <w:r>
-              <w:t xml:space="preserve"> Design</w:t>
-            </w:r>
           </w:p>
         </w:tc>
       </w:tr>
@@ -1979,7 +1950,7 @@
           </w:tcPr>
           <w:p>
             <w:r>
-              <w:t>WCF</w:t>
+              <w:t>WPF</w:t>
             </w:r>
           </w:p>
         </w:tc>
@@ -1989,7 +1960,15 @@
           </w:tcPr>
           <w:p>
             <w:r>
-              <w:t xml:space="preserve">Windows Communication </w:t>
+              <w:t xml:space="preserve">Windows </w:t>
+            </w:r>
+            <w:proofErr w:type="spellStart"/>
+            <w:r>
+              <w:t>Presentation</w:t>
+            </w:r>
+            <w:proofErr w:type="spellEnd"/>
+            <w:r>
+              <w:t xml:space="preserve"> </w:t>
             </w:r>
             <w:proofErr w:type="spellStart"/>
             <w:r>
@@ -2002,44 +1981,6 @@
       <w:tr>
         <w:trPr>
           <w:cnfStyle w:val="000000010000" w:firstRow="0" w:lastRow="0" w:firstColumn="0" w:lastColumn="0" w:oddVBand="0" w:evenVBand="0" w:oddHBand="0" w:evenHBand="1" w:firstRowFirstColumn="0" w:firstRowLastColumn="0" w:lastRowFirstColumn="0" w:lastRowLastColumn="0"/>
-        </w:trPr>
-        <w:tc>
-          <w:tcPr>
-            <w:tcW w:w="2518" w:type="dxa"/>
-          </w:tcPr>
-          <w:p>
-            <w:r>
-              <w:t>WPF</w:t>
-            </w:r>
-          </w:p>
-        </w:tc>
-        <w:tc>
-          <w:tcPr>
-            <w:tcW w:w="6694" w:type="dxa"/>
-          </w:tcPr>
-          <w:p>
-            <w:r>
-              <w:t xml:space="preserve">Windows </w:t>
-            </w:r>
-            <w:proofErr w:type="spellStart"/>
-            <w:r>
-              <w:t>Presentation</w:t>
-            </w:r>
-            <w:proofErr w:type="spellEnd"/>
-            <w:r>
-              <w:t xml:space="preserve"> </w:t>
-            </w:r>
-            <w:proofErr w:type="spellStart"/>
-            <w:r>
-              <w:t>Foundation</w:t>
-            </w:r>
-            <w:proofErr w:type="spellEnd"/>
-          </w:p>
-        </w:tc>
-      </w:tr>
-      <w:tr>
-        <w:trPr>
-          <w:cnfStyle w:val="000000100000" w:firstRow="0" w:lastRow="0" w:firstColumn="0" w:lastColumn="0" w:oddVBand="0" w:evenVBand="0" w:oddHBand="1" w:evenHBand="0" w:firstRowFirstColumn="0" w:firstRowLastColumn="0" w:lastRowFirstColumn="0" w:lastRowLastColumn="0"/>
         </w:trPr>
         <w:tc>
           <w:tcPr>
@@ -2117,7 +2058,7 @@
 <w:ftr xmlns:wpc="http://schemas.microsoft.com/office/word/2010/wordprocessingCanvas" xmlns:mc="http://schemas.openxmlformats.org/markup-compatibility/2006" xmlns:o="urn:schemas-microsoft-com:office:office" xmlns:r="http://schemas.openxmlformats.org/officeDocument/2006/relationships" xmlns:m="http://schemas.openxmlformats.org/officeDocument/2006/math" xmlns:v="urn:schemas-microsoft-com:vml" xmlns:wp14="http://schemas.microsoft.com/office/word/2010/wordprocessingDrawing" xmlns:wp="http://schemas.openxmlformats.org/drawingml/2006/wordprocessingDrawing" xmlns:w10="urn:schemas-microsoft-com:office:word" xmlns:w="http://schemas.openxmlformats.org/wordprocessingml/2006/main" xmlns:w14="http://schemas.microsoft.com/office/word/2010/wordml" xmlns:wpg="http://schemas.microsoft.com/office/word/2010/wordprocessingGroup" xmlns:wpi="http://schemas.microsoft.com/office/word/2010/wordprocessingInk" xmlns:wne="http://schemas.microsoft.com/office/word/2006/wordml" xmlns:wps="http://schemas.microsoft.com/office/word/2010/wordprocessingShape" mc:Ignorable="w14 wp14">
   <w:p>
     <w:pPr>
-      <w:pStyle w:val="Fuzeile"/>
+      <w:pStyle w:val="Footer"/>
     </w:pPr>
   </w:p>
 </w:ftr>
@@ -2127,7 +2068,7 @@
 <w:ftr xmlns:wpc="http://schemas.microsoft.com/office/word/2010/wordprocessingCanvas" xmlns:mc="http://schemas.openxmlformats.org/markup-compatibility/2006" xmlns:o="urn:schemas-microsoft-com:office:office" xmlns:r="http://schemas.openxmlformats.org/officeDocument/2006/relationships" xmlns:m="http://schemas.openxmlformats.org/officeDocument/2006/math" xmlns:v="urn:schemas-microsoft-com:vml" xmlns:wp14="http://schemas.microsoft.com/office/word/2010/wordprocessingDrawing" xmlns:wp="http://schemas.openxmlformats.org/drawingml/2006/wordprocessingDrawing" xmlns:w10="urn:schemas-microsoft-com:office:word" xmlns:w="http://schemas.openxmlformats.org/wordprocessingml/2006/main" xmlns:w14="http://schemas.microsoft.com/office/word/2010/wordml" xmlns:wpg="http://schemas.microsoft.com/office/word/2010/wordprocessingGroup" xmlns:wpi="http://schemas.microsoft.com/office/word/2010/wordprocessingInk" xmlns:wne="http://schemas.microsoft.com/office/word/2006/wordml" xmlns:wps="http://schemas.microsoft.com/office/word/2010/wordprocessingShape" mc:Ignorable="w14 wp14">
   <w:p>
     <w:pPr>
-      <w:pStyle w:val="Fuzeile"/>
+      <w:pStyle w:val="Footer"/>
     </w:pPr>
     <w:r>
       <w:t xml:space="preserve">HSR </w:t>
@@ -2163,7 +2104,7 @@
       <w:rPr>
         <w:noProof/>
       </w:rPr>
-      <w:t>12. Juni 2012</w:t>
+      <w:t>14. Juni 2012</w:t>
     </w:r>
     <w:r>
       <w:fldChar w:fldCharType="end"/>
@@ -2201,7 +2142,7 @@
         <w:noProof/>
         <w:lang w:val="de-DE"/>
       </w:rPr>
-      <w:t>1</w:t>
+      <w:t>2</w:t>
     </w:r>
     <w:r>
       <w:rPr>
@@ -2215,16 +2156,31 @@
       </w:rPr>
       <w:t xml:space="preserve"> von </w:t>
     </w:r>
-    <w:fldSimple w:instr="NUMPAGES  \* Arabic  \* MERGEFORMAT">
-      <w:r>
-        <w:rPr>
-          <w:b/>
-          <w:noProof/>
-          <w:lang w:val="de-DE"/>
-        </w:rPr>
-        <w:t>2</w:t>
-      </w:r>
-    </w:fldSimple>
+    <w:r>
+      <w:fldChar w:fldCharType="begin"/>
+    </w:r>
+    <w:r>
+      <w:instrText>NUMPAGES  \* Arabic  \* MERGEFORMAT</w:instrText>
+    </w:r>
+    <w:r>
+      <w:fldChar w:fldCharType="separate"/>
+    </w:r>
+    <w:r>
+      <w:rPr>
+        <w:b/>
+        <w:noProof/>
+        <w:lang w:val="de-DE"/>
+      </w:rPr>
+      <w:t>2</w:t>
+    </w:r>
+    <w:r>
+      <w:rPr>
+        <w:b/>
+        <w:noProof/>
+        <w:lang w:val="de-DE"/>
+      </w:rPr>
+      <w:fldChar w:fldCharType="end"/>
+    </w:r>
   </w:p>
 </w:ftr>
 </file>
@@ -2233,7 +2189,7 @@
 <w:ftr xmlns:wpc="http://schemas.microsoft.com/office/word/2010/wordprocessingCanvas" xmlns:mc="http://schemas.openxmlformats.org/markup-compatibility/2006" xmlns:o="urn:schemas-microsoft-com:office:office" xmlns:r="http://schemas.openxmlformats.org/officeDocument/2006/relationships" xmlns:m="http://schemas.openxmlformats.org/officeDocument/2006/math" xmlns:v="urn:schemas-microsoft-com:vml" xmlns:wp14="http://schemas.microsoft.com/office/word/2010/wordprocessingDrawing" xmlns:wp="http://schemas.openxmlformats.org/drawingml/2006/wordprocessingDrawing" xmlns:w10="urn:schemas-microsoft-com:office:word" xmlns:w="http://schemas.openxmlformats.org/wordprocessingml/2006/main" xmlns:w14="http://schemas.microsoft.com/office/word/2010/wordml" xmlns:wpg="http://schemas.microsoft.com/office/word/2010/wordprocessingGroup" xmlns:wpi="http://schemas.microsoft.com/office/word/2010/wordprocessingInk" xmlns:wne="http://schemas.microsoft.com/office/word/2006/wordml" xmlns:wps="http://schemas.microsoft.com/office/word/2010/wordprocessingShape" mc:Ignorable="w14 wp14">
   <w:p>
     <w:pPr>
-      <w:pStyle w:val="Fuzeile"/>
+      <w:pStyle w:val="Footer"/>
     </w:pPr>
   </w:p>
 </w:ftr>
@@ -2268,7 +2224,7 @@
 <w:hdr xmlns:wpc="http://schemas.microsoft.com/office/word/2010/wordprocessingCanvas" xmlns:mc="http://schemas.openxmlformats.org/markup-compatibility/2006" xmlns:o="urn:schemas-microsoft-com:office:office" xmlns:r="http://schemas.openxmlformats.org/officeDocument/2006/relationships" xmlns:m="http://schemas.openxmlformats.org/officeDocument/2006/math" xmlns:v="urn:schemas-microsoft-com:vml" xmlns:wp14="http://schemas.microsoft.com/office/word/2010/wordprocessingDrawing" xmlns:wp="http://schemas.openxmlformats.org/drawingml/2006/wordprocessingDrawing" xmlns:w10="urn:schemas-microsoft-com:office:word" xmlns:w="http://schemas.openxmlformats.org/wordprocessingml/2006/main" xmlns:w14="http://schemas.microsoft.com/office/word/2010/wordml" xmlns:wpg="http://schemas.microsoft.com/office/word/2010/wordprocessingGroup" xmlns:wpi="http://schemas.microsoft.com/office/word/2010/wordprocessingInk" xmlns:wne="http://schemas.microsoft.com/office/word/2006/wordml" xmlns:wps="http://schemas.microsoft.com/office/word/2010/wordprocessingShape" mc:Ignorable="w14 wp14">
   <w:p>
     <w:pPr>
-      <w:pStyle w:val="Kopfzeile"/>
+      <w:pStyle w:val="Header"/>
     </w:pPr>
   </w:p>
 </w:hdr>
@@ -2278,7 +2234,7 @@
 <w:hdr xmlns:wpc="http://schemas.microsoft.com/office/word/2010/wordprocessingCanvas" xmlns:mc="http://schemas.openxmlformats.org/markup-compatibility/2006" xmlns:o="urn:schemas-microsoft-com:office:office" xmlns:r="http://schemas.openxmlformats.org/officeDocument/2006/relationships" xmlns:m="http://schemas.openxmlformats.org/officeDocument/2006/math" xmlns:v="urn:schemas-microsoft-com:vml" xmlns:wp14="http://schemas.microsoft.com/office/word/2010/wordprocessingDrawing" xmlns:wp="http://schemas.openxmlformats.org/drawingml/2006/wordprocessingDrawing" xmlns:w10="urn:schemas-microsoft-com:office:word" xmlns:w="http://schemas.openxmlformats.org/wordprocessingml/2006/main" xmlns:w14="http://schemas.microsoft.com/office/word/2010/wordml" xmlns:wpg="http://schemas.microsoft.com/office/word/2010/wordprocessingGroup" xmlns:wpi="http://schemas.microsoft.com/office/word/2010/wordprocessingInk" xmlns:wne="http://schemas.microsoft.com/office/word/2006/wordml" xmlns:wps="http://schemas.microsoft.com/office/word/2010/wordprocessingShape" mc:Ignorable="w14 wp14">
   <w:p>
     <w:pPr>
-      <w:pStyle w:val="Kopfzeile"/>
+      <w:pStyle w:val="Header"/>
     </w:pPr>
     <w:r>
       <w:tab/>
@@ -2294,7 +2250,7 @@
 <w:hdr xmlns:wpc="http://schemas.microsoft.com/office/word/2010/wordprocessingCanvas" xmlns:mc="http://schemas.openxmlformats.org/markup-compatibility/2006" xmlns:o="urn:schemas-microsoft-com:office:office" xmlns:r="http://schemas.openxmlformats.org/officeDocument/2006/relationships" xmlns:m="http://schemas.openxmlformats.org/officeDocument/2006/math" xmlns:v="urn:schemas-microsoft-com:vml" xmlns:wp14="http://schemas.microsoft.com/office/word/2010/wordprocessingDrawing" xmlns:wp="http://schemas.openxmlformats.org/drawingml/2006/wordprocessingDrawing" xmlns:w10="urn:schemas-microsoft-com:office:word" xmlns:w="http://schemas.openxmlformats.org/wordprocessingml/2006/main" xmlns:w14="http://schemas.microsoft.com/office/word/2010/wordml" xmlns:wpg="http://schemas.microsoft.com/office/word/2010/wordprocessingGroup" xmlns:wpi="http://schemas.microsoft.com/office/word/2010/wordprocessingInk" xmlns:wne="http://schemas.microsoft.com/office/word/2006/wordml" xmlns:wps="http://schemas.microsoft.com/office/word/2010/wordprocessingShape" mc:Ignorable="w14 wp14">
   <w:p>
     <w:pPr>
-      <w:pStyle w:val="Kopfzeile"/>
+      <w:pStyle w:val="Header"/>
     </w:pPr>
   </w:p>
 </w:hdr>
@@ -2481,7 +2437,7 @@
     <w:lvl w:ilvl="0">
       <w:start w:val="1"/>
       <w:numFmt w:val="upperRoman"/>
-      <w:pStyle w:val="berschrift1"/>
+      <w:pStyle w:val="Heading1"/>
       <w:lvlText w:val="%1."/>
       <w:lvlJc w:val="left"/>
       <w:pPr>
@@ -2494,7 +2450,7 @@
     <w:lvl w:ilvl="1">
       <w:start w:val="1"/>
       <w:numFmt w:val="decimal"/>
-      <w:pStyle w:val="berschrift2"/>
+      <w:pStyle w:val="Heading2"/>
       <w:lvlText w:val="%1.%2"/>
       <w:lvlJc w:val="left"/>
       <w:pPr>
@@ -2504,7 +2460,7 @@
     <w:lvl w:ilvl="2">
       <w:start w:val="1"/>
       <w:numFmt w:val="decimal"/>
-      <w:pStyle w:val="berschrift3"/>
+      <w:pStyle w:val="Heading3"/>
       <w:lvlText w:val="%1.%2.%3"/>
       <w:lvlJc w:val="left"/>
       <w:pPr>
@@ -2514,7 +2470,7 @@
     <w:lvl w:ilvl="3">
       <w:start w:val="1"/>
       <w:numFmt w:val="decimal"/>
-      <w:pStyle w:val="berschrift4"/>
+      <w:pStyle w:val="Heading4"/>
       <w:lvlText w:val="%1.%2.%3.%4"/>
       <w:lvlJc w:val="left"/>
       <w:pPr>
@@ -2524,7 +2480,7 @@
     <w:lvl w:ilvl="4">
       <w:start w:val="1"/>
       <w:numFmt w:val="decimal"/>
-      <w:pStyle w:val="berschrift5"/>
+      <w:pStyle w:val="Heading5"/>
       <w:lvlText w:val="%1.%2.%3.%4.%5"/>
       <w:lvlJc w:val="left"/>
       <w:pPr>
@@ -2534,7 +2490,7 @@
     <w:lvl w:ilvl="5">
       <w:start w:val="1"/>
       <w:numFmt w:val="decimal"/>
-      <w:pStyle w:val="berschrift6"/>
+      <w:pStyle w:val="Heading6"/>
       <w:lvlText w:val="%1.%2.%3.%4.%5.%6"/>
       <w:lvlJc w:val="left"/>
       <w:pPr>
@@ -2544,7 +2500,7 @@
     <w:lvl w:ilvl="6">
       <w:start w:val="1"/>
       <w:numFmt w:val="decimal"/>
-      <w:pStyle w:val="berschrift7"/>
+      <w:pStyle w:val="Heading7"/>
       <w:lvlText w:val="%1.%2.%3.%4.%5.%6.%7"/>
       <w:lvlJc w:val="left"/>
       <w:pPr>
@@ -2554,7 +2510,7 @@
     <w:lvl w:ilvl="7">
       <w:start w:val="1"/>
       <w:numFmt w:val="decimal"/>
-      <w:pStyle w:val="berschrift8"/>
+      <w:pStyle w:val="Heading8"/>
       <w:lvlText w:val="%1.%2.%3.%4.%5.%6.%7.%8"/>
       <w:lvlJc w:val="left"/>
       <w:pPr>
@@ -2564,7 +2520,7 @@
     <w:lvl w:ilvl="8">
       <w:start w:val="1"/>
       <w:numFmt w:val="decimal"/>
-      <w:pStyle w:val="berschrift9"/>
+      <w:pStyle w:val="Heading9"/>
       <w:lvlText w:val="%1.%2.%3.%4.%5.%6.%7.%8.%9"/>
       <w:lvlJc w:val="left"/>
       <w:pPr>
@@ -2829,7 +2785,7 @@
     <w:lsdException w:name="Bibliography" w:uiPriority="37"/>
     <w:lsdException w:name="TOC Heading" w:uiPriority="39" w:qFormat="1"/>
   </w:latentStyles>
-  <w:style w:type="paragraph" w:default="1" w:styleId="Standard">
+  <w:style w:type="paragraph" w:default="1" w:styleId="Normal">
     <w:name w:val="Normal"/>
     <w:qFormat/>
     <w:rsid w:val="003C3BB7"/>
@@ -2838,11 +2794,11 @@
       <w:szCs w:val="20"/>
     </w:rPr>
   </w:style>
-  <w:style w:type="paragraph" w:styleId="berschrift1">
+  <w:style w:type="paragraph" w:styleId="Heading1">
     <w:name w:val="heading 1"/>
-    <w:basedOn w:val="Standard"/>
-    <w:next w:val="Standard"/>
-    <w:link w:val="berschrift1Zchn"/>
+    <w:basedOn w:val="Normal"/>
+    <w:next w:val="Normal"/>
+    <w:link w:val="Heading1Char"/>
     <w:uiPriority w:val="9"/>
     <w:qFormat/>
     <w:rsid w:val="00C90DFA"/>
@@ -2864,11 +2820,11 @@
       <w:szCs w:val="22"/>
     </w:rPr>
   </w:style>
-  <w:style w:type="paragraph" w:styleId="berschrift2">
+  <w:style w:type="paragraph" w:styleId="Heading2">
     <w:name w:val="heading 2"/>
-    <w:basedOn w:val="Standard"/>
-    <w:next w:val="Standard"/>
-    <w:link w:val="berschrift2Zchn"/>
+    <w:basedOn w:val="Normal"/>
+    <w:next w:val="Normal"/>
+    <w:link w:val="Heading2Char"/>
     <w:uiPriority w:val="9"/>
     <w:unhideWhenUsed/>
     <w:qFormat/>
@@ -2898,11 +2854,11 @@
       <w:szCs w:val="22"/>
     </w:rPr>
   </w:style>
-  <w:style w:type="paragraph" w:styleId="berschrift3">
+  <w:style w:type="paragraph" w:styleId="Heading3">
     <w:name w:val="heading 3"/>
-    <w:basedOn w:val="Standard"/>
-    <w:next w:val="Standard"/>
-    <w:link w:val="berschrift3Zchn"/>
+    <w:basedOn w:val="Normal"/>
+    <w:next w:val="Normal"/>
+    <w:link w:val="Heading3Char"/>
     <w:uiPriority w:val="9"/>
     <w:unhideWhenUsed/>
     <w:qFormat/>
@@ -2927,11 +2883,11 @@
       <w:szCs w:val="22"/>
     </w:rPr>
   </w:style>
-  <w:style w:type="paragraph" w:styleId="berschrift4">
+  <w:style w:type="paragraph" w:styleId="Heading4">
     <w:name w:val="heading 4"/>
-    <w:basedOn w:val="Standard"/>
-    <w:next w:val="Standard"/>
-    <w:link w:val="berschrift4Zchn"/>
+    <w:basedOn w:val="Normal"/>
+    <w:next w:val="Normal"/>
+    <w:link w:val="Heading4Char"/>
     <w:uiPriority w:val="9"/>
     <w:unhideWhenUsed/>
     <w:qFormat/>
@@ -2956,11 +2912,11 @@
       <w:szCs w:val="22"/>
     </w:rPr>
   </w:style>
-  <w:style w:type="paragraph" w:styleId="berschrift5">
+  <w:style w:type="paragraph" w:styleId="Heading5">
     <w:name w:val="heading 5"/>
-    <w:basedOn w:val="Standard"/>
-    <w:next w:val="Standard"/>
-    <w:link w:val="berschrift5Zchn"/>
+    <w:basedOn w:val="Normal"/>
+    <w:next w:val="Normal"/>
+    <w:link w:val="Heading5Char"/>
     <w:uiPriority w:val="9"/>
     <w:unhideWhenUsed/>
     <w:qFormat/>
@@ -2986,11 +2942,11 @@
       <w:szCs w:val="22"/>
     </w:rPr>
   </w:style>
-  <w:style w:type="paragraph" w:styleId="berschrift6">
+  <w:style w:type="paragraph" w:styleId="Heading6">
     <w:name w:val="heading 6"/>
-    <w:basedOn w:val="Standard"/>
-    <w:next w:val="Standard"/>
-    <w:link w:val="berschrift6Zchn"/>
+    <w:basedOn w:val="Normal"/>
+    <w:next w:val="Normal"/>
+    <w:link w:val="Heading6Char"/>
     <w:uiPriority w:val="9"/>
     <w:unhideWhenUsed/>
     <w:qFormat/>
@@ -3011,11 +2967,11 @@
       <w:szCs w:val="22"/>
     </w:rPr>
   </w:style>
-  <w:style w:type="paragraph" w:styleId="berschrift7">
+  <w:style w:type="paragraph" w:styleId="Heading7">
     <w:name w:val="heading 7"/>
-    <w:basedOn w:val="Standard"/>
-    <w:next w:val="Standard"/>
-    <w:link w:val="berschrift7Zchn"/>
+    <w:basedOn w:val="Normal"/>
+    <w:next w:val="Normal"/>
+    <w:link w:val="Heading7Char"/>
     <w:uiPriority w:val="9"/>
     <w:semiHidden/>
     <w:unhideWhenUsed/>
@@ -3037,11 +2993,11 @@
       <w:szCs w:val="22"/>
     </w:rPr>
   </w:style>
-  <w:style w:type="paragraph" w:styleId="berschrift8">
+  <w:style w:type="paragraph" w:styleId="Heading8">
     <w:name w:val="heading 8"/>
-    <w:basedOn w:val="Standard"/>
-    <w:next w:val="Standard"/>
-    <w:link w:val="berschrift8Zchn"/>
+    <w:basedOn w:val="Normal"/>
+    <w:next w:val="Normal"/>
+    <w:link w:val="Heading8Char"/>
     <w:uiPriority w:val="9"/>
     <w:semiHidden/>
     <w:unhideWhenUsed/>
@@ -3062,11 +3018,11 @@
       <w:szCs w:val="18"/>
     </w:rPr>
   </w:style>
-  <w:style w:type="paragraph" w:styleId="berschrift9">
+  <w:style w:type="paragraph" w:styleId="Heading9">
     <w:name w:val="heading 9"/>
-    <w:basedOn w:val="Standard"/>
-    <w:next w:val="Standard"/>
-    <w:link w:val="berschrift9Zchn"/>
+    <w:basedOn w:val="Normal"/>
+    <w:next w:val="Normal"/>
+    <w:link w:val="Heading9Char"/>
     <w:uiPriority w:val="9"/>
     <w:semiHidden/>
     <w:unhideWhenUsed/>
@@ -3088,13 +3044,13 @@
       <w:szCs w:val="18"/>
     </w:rPr>
   </w:style>
-  <w:style w:type="character" w:default="1" w:styleId="Absatz-Standardschriftart">
+  <w:style w:type="character" w:default="1" w:styleId="DefaultParagraphFont">
     <w:name w:val="Default Paragraph Font"/>
     <w:uiPriority w:val="1"/>
     <w:semiHidden/>
     <w:unhideWhenUsed/>
   </w:style>
-  <w:style w:type="table" w:default="1" w:styleId="NormaleTabelle">
+  <w:style w:type="table" w:default="1" w:styleId="TableNormal">
     <w:name w:val="Normal Table"/>
     <w:uiPriority w:val="99"/>
     <w:semiHidden/>
@@ -3109,16 +3065,16 @@
       </w:tblCellMar>
     </w:tblPr>
   </w:style>
-  <w:style w:type="numbering" w:default="1" w:styleId="KeineListe">
+  <w:style w:type="numbering" w:default="1" w:styleId="NoList">
     <w:name w:val="No List"/>
     <w:uiPriority w:val="99"/>
     <w:semiHidden/>
     <w:unhideWhenUsed/>
   </w:style>
-  <w:style w:type="character" w:customStyle="1" w:styleId="berschrift1Zchn">
-    <w:name w:val="Überschrift 1 Zchn"/>
-    <w:basedOn w:val="Absatz-Standardschriftart"/>
-    <w:link w:val="berschrift1"/>
+  <w:style w:type="character" w:customStyle="1" w:styleId="Heading1Char">
+    <w:name w:val="Heading 1 Char"/>
+    <w:basedOn w:val="DefaultParagraphFont"/>
+    <w:link w:val="Heading1"/>
     <w:uiPriority w:val="9"/>
     <w:rsid w:val="00C90DFA"/>
     <w:rPr>
@@ -3130,10 +3086,10 @@
       <w:shd w:val="clear" w:color="auto" w:fill="FFFFFF" w:themeFill="background1"/>
     </w:rPr>
   </w:style>
-  <w:style w:type="character" w:customStyle="1" w:styleId="berschrift2Zchn">
-    <w:name w:val="Überschrift 2 Zchn"/>
-    <w:basedOn w:val="Absatz-Standardschriftart"/>
-    <w:link w:val="berschrift2"/>
+  <w:style w:type="character" w:customStyle="1" w:styleId="Heading2Char">
+    <w:name w:val="Heading 2 Char"/>
+    <w:basedOn w:val="DefaultParagraphFont"/>
+    <w:link w:val="Heading2"/>
     <w:uiPriority w:val="9"/>
     <w:rsid w:val="00402E1C"/>
     <w:rPr>
@@ -3145,9 +3101,9 @@
       <w:shd w:val="clear" w:color="auto" w:fill="5994CB"/>
     </w:rPr>
   </w:style>
-  <w:style w:type="table" w:styleId="Tabellenraster">
+  <w:style w:type="table" w:styleId="TableGrid">
     <w:name w:val="Table Grid"/>
-    <w:basedOn w:val="NormaleTabelle"/>
+    <w:basedOn w:val="TableNormal"/>
     <w:uiPriority w:val="59"/>
     <w:rsid w:val="00651384"/>
     <w:pPr>
@@ -3171,9 +3127,9 @@
       </w:tblCellMar>
     </w:tblPr>
   </w:style>
-  <w:style w:type="table" w:styleId="HellesRaster-Akzent1">
+  <w:style w:type="table" w:styleId="LightGrid-Accent1">
     <w:name w:val="Light Grid Accent 1"/>
-    <w:basedOn w:val="NormaleTabelle"/>
+    <w:basedOn w:val="TableNormal"/>
     <w:uiPriority w:val="62"/>
     <w:rsid w:val="00CB0412"/>
     <w:pPr>
@@ -3301,9 +3257,9 @@
       </w:tcPr>
     </w:tblStylePr>
   </w:style>
-  <w:style w:type="table" w:styleId="MittlereSchattierung1-Akzent1">
+  <w:style w:type="table" w:styleId="MediumShading1-Accent1">
     <w:name w:val="Medium Shading 1 Accent 1"/>
-    <w:basedOn w:val="NormaleTabelle"/>
+    <w:basedOn w:val="TableNormal"/>
     <w:uiPriority w:val="63"/>
     <w:rsid w:val="004A070C"/>
     <w:pPr>
@@ -3401,9 +3357,9 @@
       </w:tcPr>
     </w:tblStylePr>
   </w:style>
-  <w:style w:type="table" w:styleId="MittlereListe2-Akzent1">
+  <w:style w:type="table" w:styleId="MediumList2-Accent1">
     <w:name w:val="Medium List 2 Accent 1"/>
-    <w:basedOn w:val="NormaleTabelle"/>
+    <w:basedOn w:val="TableNormal"/>
     <w:uiPriority w:val="66"/>
     <w:rsid w:val="00CB0412"/>
     <w:pPr>
@@ -3529,9 +3485,9 @@
       </w:tcPr>
     </w:tblStylePr>
   </w:style>
-  <w:style w:type="table" w:styleId="MittlereListe1-Akzent1">
+  <w:style w:type="table" w:styleId="MediumList1-Accent1">
     <w:name w:val="Medium List 1 Accent 1"/>
-    <w:basedOn w:val="NormaleTabelle"/>
+    <w:basedOn w:val="TableNormal"/>
     <w:uiPriority w:val="65"/>
     <w:rsid w:val="00CB0412"/>
     <w:pPr>
@@ -3613,10 +3569,10 @@
       </w:tcPr>
     </w:tblStylePr>
   </w:style>
-  <w:style w:type="character" w:customStyle="1" w:styleId="berschrift3Zchn">
-    <w:name w:val="Überschrift 3 Zchn"/>
-    <w:basedOn w:val="Absatz-Standardschriftart"/>
-    <w:link w:val="berschrift3"/>
+  <w:style w:type="character" w:customStyle="1" w:styleId="Heading3Char">
+    <w:name w:val="Heading 3 Char"/>
+    <w:basedOn w:val="DefaultParagraphFont"/>
+    <w:link w:val="Heading3"/>
     <w:uiPriority w:val="9"/>
     <w:rsid w:val="00EA2F23"/>
     <w:rPr>
@@ -3626,10 +3582,10 @@
       <w:spacing w:val="15"/>
     </w:rPr>
   </w:style>
-  <w:style w:type="character" w:customStyle="1" w:styleId="berschrift4Zchn">
-    <w:name w:val="Überschrift 4 Zchn"/>
-    <w:basedOn w:val="Absatz-Standardschriftart"/>
-    <w:link w:val="berschrift4"/>
+  <w:style w:type="character" w:customStyle="1" w:styleId="Heading4Char">
+    <w:name w:val="Heading 4 Char"/>
+    <w:basedOn w:val="DefaultParagraphFont"/>
+    <w:link w:val="Heading4"/>
     <w:uiPriority w:val="9"/>
     <w:rsid w:val="006211F6"/>
     <w:rPr>
@@ -3638,10 +3594,10 @@
       <w:spacing w:val="10"/>
     </w:rPr>
   </w:style>
-  <w:style w:type="character" w:customStyle="1" w:styleId="berschrift5Zchn">
-    <w:name w:val="Überschrift 5 Zchn"/>
-    <w:basedOn w:val="Absatz-Standardschriftart"/>
-    <w:link w:val="berschrift5"/>
+  <w:style w:type="character" w:customStyle="1" w:styleId="Heading5Char">
+    <w:name w:val="Heading 5 Char"/>
+    <w:basedOn w:val="DefaultParagraphFont"/>
+    <w:link w:val="Heading5"/>
     <w:uiPriority w:val="9"/>
     <w:rsid w:val="00FB472D"/>
     <w:rPr>
@@ -3651,10 +3607,10 @@
       <w:spacing w:val="10"/>
     </w:rPr>
   </w:style>
-  <w:style w:type="character" w:customStyle="1" w:styleId="berschrift6Zchn">
-    <w:name w:val="Überschrift 6 Zchn"/>
-    <w:basedOn w:val="Absatz-Standardschriftart"/>
-    <w:link w:val="berschrift6"/>
+  <w:style w:type="character" w:customStyle="1" w:styleId="Heading6Char">
+    <w:name w:val="Heading 6 Char"/>
+    <w:basedOn w:val="DefaultParagraphFont"/>
+    <w:link w:val="Heading6"/>
     <w:uiPriority w:val="9"/>
     <w:rsid w:val="006211F6"/>
     <w:rPr>
@@ -3663,10 +3619,10 @@
       <w:spacing w:val="10"/>
     </w:rPr>
   </w:style>
-  <w:style w:type="character" w:customStyle="1" w:styleId="berschrift7Zchn">
-    <w:name w:val="Überschrift 7 Zchn"/>
-    <w:basedOn w:val="Absatz-Standardschriftart"/>
-    <w:link w:val="berschrift7"/>
+  <w:style w:type="character" w:customStyle="1" w:styleId="Heading7Char">
+    <w:name w:val="Heading 7 Char"/>
+    <w:basedOn w:val="DefaultParagraphFont"/>
+    <w:link w:val="Heading7"/>
     <w:uiPriority w:val="9"/>
     <w:semiHidden/>
     <w:rsid w:val="003C3BB7"/>
@@ -3676,10 +3632,10 @@
       <w:spacing w:val="10"/>
     </w:rPr>
   </w:style>
-  <w:style w:type="character" w:customStyle="1" w:styleId="berschrift8Zchn">
-    <w:name w:val="Überschrift 8 Zchn"/>
-    <w:basedOn w:val="Absatz-Standardschriftart"/>
-    <w:link w:val="berschrift8"/>
+  <w:style w:type="character" w:customStyle="1" w:styleId="Heading8Char">
+    <w:name w:val="Heading 8 Char"/>
+    <w:basedOn w:val="DefaultParagraphFont"/>
+    <w:link w:val="Heading8"/>
     <w:uiPriority w:val="9"/>
     <w:semiHidden/>
     <w:rsid w:val="003C3BB7"/>
@@ -3690,10 +3646,10 @@
       <w:szCs w:val="18"/>
     </w:rPr>
   </w:style>
-  <w:style w:type="character" w:customStyle="1" w:styleId="berschrift9Zchn">
-    <w:name w:val="Überschrift 9 Zchn"/>
-    <w:basedOn w:val="Absatz-Standardschriftart"/>
-    <w:link w:val="berschrift9"/>
+  <w:style w:type="character" w:customStyle="1" w:styleId="Heading9Char">
+    <w:name w:val="Heading 9 Char"/>
+    <w:basedOn w:val="DefaultParagraphFont"/>
+    <w:link w:val="Heading9"/>
     <w:uiPriority w:val="9"/>
     <w:semiHidden/>
     <w:rsid w:val="003C3BB7"/>
@@ -3705,10 +3661,10 @@
       <w:szCs w:val="18"/>
     </w:rPr>
   </w:style>
-  <w:style w:type="paragraph" w:styleId="Beschriftung">
+  <w:style w:type="paragraph" w:styleId="Caption">
     <w:name w:val="caption"/>
-    <w:basedOn w:val="Standard"/>
-    <w:next w:val="Standard"/>
+    <w:basedOn w:val="Normal"/>
+    <w:next w:val="Normal"/>
     <w:uiPriority w:val="35"/>
     <w:semiHidden/>
     <w:unhideWhenUsed/>
@@ -3722,11 +3678,11 @@
       <w:szCs w:val="16"/>
     </w:rPr>
   </w:style>
-  <w:style w:type="paragraph" w:styleId="Titel">
+  <w:style w:type="paragraph" w:styleId="Title">
     <w:name w:val="Title"/>
-    <w:basedOn w:val="Standard"/>
-    <w:next w:val="Standard"/>
-    <w:link w:val="TitelZchn"/>
+    <w:basedOn w:val="Normal"/>
+    <w:next w:val="Normal"/>
+    <w:link w:val="TitleChar"/>
     <w:uiPriority w:val="10"/>
     <w:qFormat/>
     <w:rsid w:val="005E2896"/>
@@ -3742,10 +3698,10 @@
       <w:szCs w:val="52"/>
     </w:rPr>
   </w:style>
-  <w:style w:type="character" w:customStyle="1" w:styleId="TitelZchn">
-    <w:name w:val="Titel Zchn"/>
-    <w:basedOn w:val="Absatz-Standardschriftart"/>
-    <w:link w:val="Titel"/>
+  <w:style w:type="character" w:customStyle="1" w:styleId="TitleChar">
+    <w:name w:val="Title Char"/>
+    <w:basedOn w:val="DefaultParagraphFont"/>
+    <w:link w:val="Title"/>
     <w:uiPriority w:val="10"/>
     <w:rsid w:val="005E2896"/>
     <w:rPr>
@@ -3757,11 +3713,11 @@
       <w:szCs w:val="52"/>
     </w:rPr>
   </w:style>
-  <w:style w:type="paragraph" w:styleId="Untertitel">
+  <w:style w:type="paragraph" w:styleId="Subtitle">
     <w:name w:val="Subtitle"/>
-    <w:basedOn w:val="Standard"/>
-    <w:next w:val="Standard"/>
-    <w:link w:val="UntertitelZchn"/>
+    <w:basedOn w:val="Normal"/>
+    <w:next w:val="Normal"/>
+    <w:link w:val="SubtitleChar"/>
     <w:uiPriority w:val="11"/>
     <w:qFormat/>
     <w:rsid w:val="003C3BB7"/>
@@ -3776,10 +3732,10 @@
       <w:szCs w:val="24"/>
     </w:rPr>
   </w:style>
-  <w:style w:type="character" w:customStyle="1" w:styleId="UntertitelZchn">
-    <w:name w:val="Untertitel Zchn"/>
-    <w:basedOn w:val="Absatz-Standardschriftart"/>
-    <w:link w:val="Untertitel"/>
+  <w:style w:type="character" w:customStyle="1" w:styleId="SubtitleChar">
+    <w:name w:val="Subtitle Char"/>
+    <w:basedOn w:val="DefaultParagraphFont"/>
+    <w:link w:val="Subtitle"/>
     <w:uiPriority w:val="11"/>
     <w:rsid w:val="003C3BB7"/>
     <w:rPr>
@@ -3790,7 +3746,7 @@
       <w:szCs w:val="24"/>
     </w:rPr>
   </w:style>
-  <w:style w:type="character" w:styleId="Fett">
+  <w:style w:type="character" w:styleId="Strong">
     <w:name w:val="Strong"/>
     <w:uiPriority w:val="22"/>
     <w:qFormat/>
@@ -3800,7 +3756,7 @@
       <w:bCs/>
     </w:rPr>
   </w:style>
-  <w:style w:type="character" w:styleId="Hervorhebung">
+  <w:style w:type="character" w:styleId="Emphasis">
     <w:name w:val="Emphasis"/>
     <w:uiPriority w:val="20"/>
     <w:qFormat/>
@@ -3811,10 +3767,10 @@
       <w:spacing w:val="5"/>
     </w:rPr>
   </w:style>
-  <w:style w:type="paragraph" w:styleId="KeinLeerraum">
+  <w:style w:type="paragraph" w:styleId="NoSpacing">
     <w:name w:val="No Spacing"/>
-    <w:basedOn w:val="Standard"/>
-    <w:link w:val="KeinLeerraumZchn"/>
+    <w:basedOn w:val="Normal"/>
+    <w:link w:val="NoSpacingChar"/>
     <w:uiPriority w:val="1"/>
     <w:qFormat/>
     <w:rsid w:val="003C3BB7"/>
@@ -3822,10 +3778,10 @@
       <w:spacing w:after="0"/>
     </w:pPr>
   </w:style>
-  <w:style w:type="character" w:customStyle="1" w:styleId="KeinLeerraumZchn">
-    <w:name w:val="Kein Leerraum Zchn"/>
-    <w:basedOn w:val="Absatz-Standardschriftart"/>
-    <w:link w:val="KeinLeerraum"/>
+  <w:style w:type="character" w:customStyle="1" w:styleId="NoSpacingChar">
+    <w:name w:val="No Spacing Char"/>
+    <w:basedOn w:val="DefaultParagraphFont"/>
+    <w:link w:val="NoSpacing"/>
     <w:uiPriority w:val="1"/>
     <w:rsid w:val="003C3BB7"/>
     <w:rPr>
@@ -3833,9 +3789,9 @@
       <w:szCs w:val="20"/>
     </w:rPr>
   </w:style>
-  <w:style w:type="paragraph" w:styleId="Listenabsatz">
+  <w:style w:type="paragraph" w:styleId="ListParagraph">
     <w:name w:val="List Paragraph"/>
-    <w:basedOn w:val="Standard"/>
+    <w:basedOn w:val="Normal"/>
     <w:uiPriority w:val="34"/>
     <w:qFormat/>
     <w:rsid w:val="003C3BB7"/>
@@ -3844,11 +3800,11 @@
       <w:contextualSpacing/>
     </w:pPr>
   </w:style>
-  <w:style w:type="paragraph" w:styleId="Zitat">
+  <w:style w:type="paragraph" w:styleId="Quote">
     <w:name w:val="Quote"/>
-    <w:basedOn w:val="Standard"/>
-    <w:next w:val="Standard"/>
-    <w:link w:val="ZitatZchn"/>
+    <w:basedOn w:val="Normal"/>
+    <w:next w:val="Normal"/>
+    <w:link w:val="QuoteChar"/>
     <w:uiPriority w:val="29"/>
     <w:qFormat/>
     <w:rsid w:val="003C3BB7"/>
@@ -3857,10 +3813,10 @@
       <w:iCs/>
     </w:rPr>
   </w:style>
-  <w:style w:type="character" w:customStyle="1" w:styleId="ZitatZchn">
-    <w:name w:val="Zitat Zchn"/>
-    <w:basedOn w:val="Absatz-Standardschriftart"/>
-    <w:link w:val="Zitat"/>
+  <w:style w:type="character" w:customStyle="1" w:styleId="QuoteChar">
+    <w:name w:val="Quote Char"/>
+    <w:basedOn w:val="DefaultParagraphFont"/>
+    <w:link w:val="Quote"/>
     <w:uiPriority w:val="29"/>
     <w:rsid w:val="003C3BB7"/>
     <w:rPr>
@@ -3870,11 +3826,11 @@
       <w:szCs w:val="20"/>
     </w:rPr>
   </w:style>
-  <w:style w:type="paragraph" w:styleId="IntensivesZitat">
+  <w:style w:type="paragraph" w:styleId="IntenseQuote">
     <w:name w:val="Intense Quote"/>
-    <w:basedOn w:val="Standard"/>
-    <w:next w:val="Standard"/>
-    <w:link w:val="IntensivesZitatZchn"/>
+    <w:basedOn w:val="Normal"/>
+    <w:next w:val="Normal"/>
+    <w:link w:val="IntenseQuoteChar"/>
     <w:uiPriority w:val="30"/>
     <w:qFormat/>
     <w:rsid w:val="003C3BB7"/>
@@ -3893,10 +3849,10 @@
       <w:color w:val="4F81BD" w:themeColor="accent1"/>
     </w:rPr>
   </w:style>
-  <w:style w:type="character" w:customStyle="1" w:styleId="IntensivesZitatZchn">
-    <w:name w:val="Intensives Zitat Zchn"/>
-    <w:basedOn w:val="Absatz-Standardschriftart"/>
-    <w:link w:val="IntensivesZitat"/>
+  <w:style w:type="character" w:customStyle="1" w:styleId="IntenseQuoteChar">
+    <w:name w:val="Intense Quote Char"/>
+    <w:basedOn w:val="DefaultParagraphFont"/>
+    <w:link w:val="IntenseQuote"/>
     <w:uiPriority w:val="30"/>
     <w:rsid w:val="003C3BB7"/>
     <w:rPr>
@@ -3907,7 +3863,7 @@
       <w:szCs w:val="20"/>
     </w:rPr>
   </w:style>
-  <w:style w:type="character" w:styleId="SchwacheHervorhebung">
+  <w:style w:type="character" w:styleId="SubtleEmphasis">
     <w:name w:val="Subtle Emphasis"/>
     <w:uiPriority w:val="19"/>
     <w:qFormat/>
@@ -3918,7 +3874,7 @@
       <w:color w:val="243F60" w:themeColor="accent1" w:themeShade="7F"/>
     </w:rPr>
   </w:style>
-  <w:style w:type="character" w:styleId="IntensiveHervorhebung">
+  <w:style w:type="character" w:styleId="IntenseEmphasis">
     <w:name w:val="Intense Emphasis"/>
     <w:uiPriority w:val="21"/>
     <w:qFormat/>
@@ -3931,7 +3887,7 @@
       <w:spacing w:val="10"/>
     </w:rPr>
   </w:style>
-  <w:style w:type="character" w:styleId="SchwacherVerweis">
+  <w:style w:type="character" w:styleId="SubtleReference">
     <w:name w:val="Subtle Reference"/>
     <w:uiPriority w:val="31"/>
     <w:qFormat/>
@@ -3942,7 +3898,7 @@
       <w:color w:val="4F81BD" w:themeColor="accent1"/>
     </w:rPr>
   </w:style>
-  <w:style w:type="character" w:styleId="IntensiverVerweis">
+  <w:style w:type="character" w:styleId="IntenseReference">
     <w:name w:val="Intense Reference"/>
     <w:uiPriority w:val="32"/>
     <w:qFormat/>
@@ -3956,7 +3912,7 @@
       <w:color w:val="4F81BD" w:themeColor="accent1"/>
     </w:rPr>
   </w:style>
-  <w:style w:type="character" w:styleId="Buchtitel">
+  <w:style w:type="character" w:styleId="BookTitle">
     <w:name w:val="Book Title"/>
     <w:uiPriority w:val="33"/>
     <w:qFormat/>
@@ -3969,10 +3925,10 @@
       <w:spacing w:val="9"/>
     </w:rPr>
   </w:style>
-  <w:style w:type="paragraph" w:styleId="Inhaltsverzeichnisberschrift">
+  <w:style w:type="paragraph" w:styleId="TOCHeading">
     <w:name w:val="TOC Heading"/>
-    <w:basedOn w:val="berschrift1"/>
-    <w:next w:val="Standard"/>
+    <w:basedOn w:val="Heading1"/>
+    <w:next w:val="Normal"/>
     <w:uiPriority w:val="39"/>
     <w:unhideWhenUsed/>
     <w:qFormat/>
@@ -3984,10 +3940,10 @@
       <w:lang w:bidi="en-US"/>
     </w:rPr>
   </w:style>
-  <w:style w:type="paragraph" w:styleId="Verzeichnis1">
+  <w:style w:type="paragraph" w:styleId="TOC1">
     <w:name w:val="toc 1"/>
-    <w:basedOn w:val="Standard"/>
-    <w:next w:val="Standard"/>
+    <w:basedOn w:val="Normal"/>
+    <w:next w:val="Normal"/>
     <w:autoRedefine/>
     <w:uiPriority w:val="39"/>
     <w:unhideWhenUsed/>
@@ -4000,10 +3956,10 @@
       <w:b/>
     </w:rPr>
   </w:style>
-  <w:style w:type="paragraph" w:styleId="Verzeichnis2">
+  <w:style w:type="paragraph" w:styleId="TOC2">
     <w:name w:val="toc 2"/>
-    <w:basedOn w:val="Standard"/>
-    <w:next w:val="Standard"/>
+    <w:basedOn w:val="Normal"/>
+    <w:next w:val="Normal"/>
     <w:autoRedefine/>
     <w:uiPriority w:val="39"/>
     <w:unhideWhenUsed/>
@@ -4016,7 +3972,7 @@
   </w:style>
   <w:style w:type="character" w:styleId="Hyperlink">
     <w:name w:val="Hyperlink"/>
-    <w:basedOn w:val="Absatz-Standardschriftart"/>
+    <w:basedOn w:val="DefaultParagraphFont"/>
     <w:uiPriority w:val="99"/>
     <w:unhideWhenUsed/>
     <w:rsid w:val="006F2255"/>
@@ -4025,10 +3981,10 @@
       <w:u w:val="single"/>
     </w:rPr>
   </w:style>
-  <w:style w:type="paragraph" w:styleId="Sprechblasentext">
+  <w:style w:type="paragraph" w:styleId="BalloonText">
     <w:name w:val="Balloon Text"/>
-    <w:basedOn w:val="Standard"/>
-    <w:link w:val="SprechblasentextZchn"/>
+    <w:basedOn w:val="Normal"/>
+    <w:link w:val="BalloonTextChar"/>
     <w:uiPriority w:val="99"/>
     <w:semiHidden/>
     <w:unhideWhenUsed/>
@@ -4042,10 +3998,10 @@
       <w:szCs w:val="16"/>
     </w:rPr>
   </w:style>
-  <w:style w:type="character" w:customStyle="1" w:styleId="SprechblasentextZchn">
-    <w:name w:val="Sprechblasentext Zchn"/>
-    <w:basedOn w:val="Absatz-Standardschriftart"/>
-    <w:link w:val="Sprechblasentext"/>
+  <w:style w:type="character" w:customStyle="1" w:styleId="BalloonTextChar">
+    <w:name w:val="Balloon Text Char"/>
+    <w:basedOn w:val="DefaultParagraphFont"/>
+    <w:link w:val="BalloonText"/>
     <w:uiPriority w:val="99"/>
     <w:semiHidden/>
     <w:rsid w:val="006F2255"/>
@@ -4055,10 +4011,10 @@
       <w:szCs w:val="16"/>
     </w:rPr>
   </w:style>
-  <w:style w:type="paragraph" w:styleId="Verzeichnis3">
+  <w:style w:type="paragraph" w:styleId="TOC3">
     <w:name w:val="toc 3"/>
-    <w:basedOn w:val="Standard"/>
-    <w:next w:val="Standard"/>
+    <w:basedOn w:val="Normal"/>
+    <w:next w:val="Normal"/>
     <w:autoRedefine/>
     <w:uiPriority w:val="39"/>
     <w:unhideWhenUsed/>
@@ -4073,10 +4029,10 @@
       <w:lang w:eastAsia="de-CH"/>
     </w:rPr>
   </w:style>
-  <w:style w:type="paragraph" w:styleId="Kopfzeile">
+  <w:style w:type="paragraph" w:styleId="Header">
     <w:name w:val="header"/>
-    <w:basedOn w:val="Standard"/>
-    <w:link w:val="KopfzeileZchn"/>
+    <w:basedOn w:val="Normal"/>
+    <w:link w:val="HeaderChar"/>
     <w:uiPriority w:val="99"/>
     <w:unhideWhenUsed/>
     <w:rsid w:val="008F2373"/>
@@ -4088,10 +4044,10 @@
       <w:spacing w:after="0"/>
     </w:pPr>
   </w:style>
-  <w:style w:type="character" w:customStyle="1" w:styleId="KopfzeileZchn">
-    <w:name w:val="Kopfzeile Zchn"/>
-    <w:basedOn w:val="Absatz-Standardschriftart"/>
-    <w:link w:val="Kopfzeile"/>
+  <w:style w:type="character" w:customStyle="1" w:styleId="HeaderChar">
+    <w:name w:val="Header Char"/>
+    <w:basedOn w:val="DefaultParagraphFont"/>
+    <w:link w:val="Header"/>
     <w:uiPriority w:val="99"/>
     <w:rsid w:val="008F2373"/>
     <w:rPr>
@@ -4099,10 +4055,10 @@
       <w:szCs w:val="20"/>
     </w:rPr>
   </w:style>
-  <w:style w:type="paragraph" w:styleId="Fuzeile">
+  <w:style w:type="paragraph" w:styleId="Footer">
     <w:name w:val="footer"/>
-    <w:basedOn w:val="Standard"/>
-    <w:link w:val="FuzeileZchn"/>
+    <w:basedOn w:val="Normal"/>
+    <w:link w:val="FooterChar"/>
     <w:uiPriority w:val="99"/>
     <w:unhideWhenUsed/>
     <w:rsid w:val="008F2373"/>
@@ -4114,10 +4070,10 @@
       <w:spacing w:after="0"/>
     </w:pPr>
   </w:style>
-  <w:style w:type="character" w:customStyle="1" w:styleId="FuzeileZchn">
-    <w:name w:val="Fußzeile Zchn"/>
-    <w:basedOn w:val="Absatz-Standardschriftart"/>
-    <w:link w:val="Fuzeile"/>
+  <w:style w:type="character" w:customStyle="1" w:styleId="FooterChar">
+    <w:name w:val="Footer Char"/>
+    <w:basedOn w:val="DefaultParagraphFont"/>
+    <w:link w:val="Footer"/>
     <w:uiPriority w:val="99"/>
     <w:rsid w:val="008F2373"/>
     <w:rPr>
@@ -4284,7 +4240,7 @@
     <w:lsdException w:name="Bibliography" w:uiPriority="37"/>
     <w:lsdException w:name="TOC Heading" w:uiPriority="39" w:qFormat="1"/>
   </w:latentStyles>
-  <w:style w:type="paragraph" w:default="1" w:styleId="Standard">
+  <w:style w:type="paragraph" w:default="1" w:styleId="Normal">
     <w:name w:val="Normal"/>
     <w:qFormat/>
     <w:rsid w:val="003C3BB7"/>
@@ -4293,11 +4249,11 @@
       <w:szCs w:val="20"/>
     </w:rPr>
   </w:style>
-  <w:style w:type="paragraph" w:styleId="berschrift1">
+  <w:style w:type="paragraph" w:styleId="Heading1">
     <w:name w:val="heading 1"/>
-    <w:basedOn w:val="Standard"/>
-    <w:next w:val="Standard"/>
-    <w:link w:val="berschrift1Zchn"/>
+    <w:basedOn w:val="Normal"/>
+    <w:next w:val="Normal"/>
+    <w:link w:val="Heading1Char"/>
     <w:uiPriority w:val="9"/>
     <w:qFormat/>
     <w:rsid w:val="00C90DFA"/>
@@ -4319,11 +4275,11 @@
       <w:szCs w:val="22"/>
     </w:rPr>
   </w:style>
-  <w:style w:type="paragraph" w:styleId="berschrift2">
+  <w:style w:type="paragraph" w:styleId="Heading2">
     <w:name w:val="heading 2"/>
-    <w:basedOn w:val="Standard"/>
-    <w:next w:val="Standard"/>
-    <w:link w:val="berschrift2Zchn"/>
+    <w:basedOn w:val="Normal"/>
+    <w:next w:val="Normal"/>
+    <w:link w:val="Heading2Char"/>
     <w:uiPriority w:val="9"/>
     <w:unhideWhenUsed/>
     <w:qFormat/>
@@ -4353,11 +4309,11 @@
       <w:szCs w:val="22"/>
     </w:rPr>
   </w:style>
-  <w:style w:type="paragraph" w:styleId="berschrift3">
+  <w:style w:type="paragraph" w:styleId="Heading3">
     <w:name w:val="heading 3"/>
-    <w:basedOn w:val="Standard"/>
-    <w:next w:val="Standard"/>
-    <w:link w:val="berschrift3Zchn"/>
+    <w:basedOn w:val="Normal"/>
+    <w:next w:val="Normal"/>
+    <w:link w:val="Heading3Char"/>
     <w:uiPriority w:val="9"/>
     <w:unhideWhenUsed/>
     <w:qFormat/>
@@ -4382,11 +4338,11 @@
       <w:szCs w:val="22"/>
     </w:rPr>
   </w:style>
-  <w:style w:type="paragraph" w:styleId="berschrift4">
+  <w:style w:type="paragraph" w:styleId="Heading4">
     <w:name w:val="heading 4"/>
-    <w:basedOn w:val="Standard"/>
-    <w:next w:val="Standard"/>
-    <w:link w:val="berschrift4Zchn"/>
+    <w:basedOn w:val="Normal"/>
+    <w:next w:val="Normal"/>
+    <w:link w:val="Heading4Char"/>
     <w:uiPriority w:val="9"/>
     <w:unhideWhenUsed/>
     <w:qFormat/>
@@ -4411,11 +4367,11 @@
       <w:szCs w:val="22"/>
     </w:rPr>
   </w:style>
-  <w:style w:type="paragraph" w:styleId="berschrift5">
+  <w:style w:type="paragraph" w:styleId="Heading5">
     <w:name w:val="heading 5"/>
-    <w:basedOn w:val="Standard"/>
-    <w:next w:val="Standard"/>
-    <w:link w:val="berschrift5Zchn"/>
+    <w:basedOn w:val="Normal"/>
+    <w:next w:val="Normal"/>
+    <w:link w:val="Heading5Char"/>
     <w:uiPriority w:val="9"/>
     <w:unhideWhenUsed/>
     <w:qFormat/>
@@ -4441,11 +4397,11 @@
       <w:szCs w:val="22"/>
     </w:rPr>
   </w:style>
-  <w:style w:type="paragraph" w:styleId="berschrift6">
+  <w:style w:type="paragraph" w:styleId="Heading6">
     <w:name w:val="heading 6"/>
-    <w:basedOn w:val="Standard"/>
-    <w:next w:val="Standard"/>
-    <w:link w:val="berschrift6Zchn"/>
+    <w:basedOn w:val="Normal"/>
+    <w:next w:val="Normal"/>
+    <w:link w:val="Heading6Char"/>
     <w:uiPriority w:val="9"/>
     <w:unhideWhenUsed/>
     <w:qFormat/>
@@ -4466,11 +4422,11 @@
       <w:szCs w:val="22"/>
     </w:rPr>
   </w:style>
-  <w:style w:type="paragraph" w:styleId="berschrift7">
+  <w:style w:type="paragraph" w:styleId="Heading7">
     <w:name w:val="heading 7"/>
-    <w:basedOn w:val="Standard"/>
-    <w:next w:val="Standard"/>
-    <w:link w:val="berschrift7Zchn"/>
+    <w:basedOn w:val="Normal"/>
+    <w:next w:val="Normal"/>
+    <w:link w:val="Heading7Char"/>
     <w:uiPriority w:val="9"/>
     <w:semiHidden/>
     <w:unhideWhenUsed/>
@@ -4492,11 +4448,11 @@
       <w:szCs w:val="22"/>
     </w:rPr>
   </w:style>
-  <w:style w:type="paragraph" w:styleId="berschrift8">
+  <w:style w:type="paragraph" w:styleId="Heading8">
     <w:name w:val="heading 8"/>
-    <w:basedOn w:val="Standard"/>
-    <w:next w:val="Standard"/>
-    <w:link w:val="berschrift8Zchn"/>
+    <w:basedOn w:val="Normal"/>
+    <w:next w:val="Normal"/>
+    <w:link w:val="Heading8Char"/>
     <w:uiPriority w:val="9"/>
     <w:semiHidden/>
     <w:unhideWhenUsed/>
@@ -4517,11 +4473,11 @@
       <w:szCs w:val="18"/>
     </w:rPr>
   </w:style>
-  <w:style w:type="paragraph" w:styleId="berschrift9">
+  <w:style w:type="paragraph" w:styleId="Heading9">
     <w:name w:val="heading 9"/>
-    <w:basedOn w:val="Standard"/>
-    <w:next w:val="Standard"/>
-    <w:link w:val="berschrift9Zchn"/>
+    <w:basedOn w:val="Normal"/>
+    <w:next w:val="Normal"/>
+    <w:link w:val="Heading9Char"/>
     <w:uiPriority w:val="9"/>
     <w:semiHidden/>
     <w:unhideWhenUsed/>
@@ -4543,13 +4499,13 @@
       <w:szCs w:val="18"/>
     </w:rPr>
   </w:style>
-  <w:style w:type="character" w:default="1" w:styleId="Absatz-Standardschriftart">
+  <w:style w:type="character" w:default="1" w:styleId="DefaultParagraphFont">
     <w:name w:val="Default Paragraph Font"/>
     <w:uiPriority w:val="1"/>
     <w:semiHidden/>
     <w:unhideWhenUsed/>
   </w:style>
-  <w:style w:type="table" w:default="1" w:styleId="NormaleTabelle">
+  <w:style w:type="table" w:default="1" w:styleId="TableNormal">
     <w:name w:val="Normal Table"/>
     <w:uiPriority w:val="99"/>
     <w:semiHidden/>
@@ -4564,16 +4520,16 @@
       </w:tblCellMar>
     </w:tblPr>
   </w:style>
-  <w:style w:type="numbering" w:default="1" w:styleId="KeineListe">
+  <w:style w:type="numbering" w:default="1" w:styleId="NoList">
     <w:name w:val="No List"/>
     <w:uiPriority w:val="99"/>
     <w:semiHidden/>
     <w:unhideWhenUsed/>
   </w:style>
-  <w:style w:type="character" w:customStyle="1" w:styleId="berschrift1Zchn">
-    <w:name w:val="Überschrift 1 Zchn"/>
-    <w:basedOn w:val="Absatz-Standardschriftart"/>
-    <w:link w:val="berschrift1"/>
+  <w:style w:type="character" w:customStyle="1" w:styleId="Heading1Char">
+    <w:name w:val="Heading 1 Char"/>
+    <w:basedOn w:val="DefaultParagraphFont"/>
+    <w:link w:val="Heading1"/>
     <w:uiPriority w:val="9"/>
     <w:rsid w:val="00C90DFA"/>
     <w:rPr>
@@ -4585,10 +4541,10 @@
       <w:shd w:val="clear" w:color="auto" w:fill="FFFFFF" w:themeFill="background1"/>
     </w:rPr>
   </w:style>
-  <w:style w:type="character" w:customStyle="1" w:styleId="berschrift2Zchn">
-    <w:name w:val="Überschrift 2 Zchn"/>
-    <w:basedOn w:val="Absatz-Standardschriftart"/>
-    <w:link w:val="berschrift2"/>
+  <w:style w:type="character" w:customStyle="1" w:styleId="Heading2Char">
+    <w:name w:val="Heading 2 Char"/>
+    <w:basedOn w:val="DefaultParagraphFont"/>
+    <w:link w:val="Heading2"/>
     <w:uiPriority w:val="9"/>
     <w:rsid w:val="00402E1C"/>
     <w:rPr>
@@ -4600,9 +4556,9 @@
       <w:shd w:val="clear" w:color="auto" w:fill="5994CB"/>
     </w:rPr>
   </w:style>
-  <w:style w:type="table" w:styleId="Tabellenraster">
+  <w:style w:type="table" w:styleId="TableGrid">
     <w:name w:val="Table Grid"/>
-    <w:basedOn w:val="NormaleTabelle"/>
+    <w:basedOn w:val="TableNormal"/>
     <w:uiPriority w:val="59"/>
     <w:rsid w:val="00651384"/>
     <w:pPr>
@@ -4626,9 +4582,9 @@
       </w:tblCellMar>
     </w:tblPr>
   </w:style>
-  <w:style w:type="table" w:styleId="HellesRaster-Akzent1">
+  <w:style w:type="table" w:styleId="LightGrid-Accent1">
     <w:name w:val="Light Grid Accent 1"/>
-    <w:basedOn w:val="NormaleTabelle"/>
+    <w:basedOn w:val="TableNormal"/>
     <w:uiPriority w:val="62"/>
     <w:rsid w:val="00CB0412"/>
     <w:pPr>
@@ -4756,9 +4712,9 @@
       </w:tcPr>
     </w:tblStylePr>
   </w:style>
-  <w:style w:type="table" w:styleId="MittlereSchattierung1-Akzent1">
+  <w:style w:type="table" w:styleId="MediumShading1-Accent1">
     <w:name w:val="Medium Shading 1 Accent 1"/>
-    <w:basedOn w:val="NormaleTabelle"/>
+    <w:basedOn w:val="TableNormal"/>
     <w:uiPriority w:val="63"/>
     <w:rsid w:val="004A070C"/>
     <w:pPr>
@@ -4856,9 +4812,9 @@
       </w:tcPr>
     </w:tblStylePr>
   </w:style>
-  <w:style w:type="table" w:styleId="MittlereListe2-Akzent1">
+  <w:style w:type="table" w:styleId="MediumList2-Accent1">
     <w:name w:val="Medium List 2 Accent 1"/>
-    <w:basedOn w:val="NormaleTabelle"/>
+    <w:basedOn w:val="TableNormal"/>
     <w:uiPriority w:val="66"/>
     <w:rsid w:val="00CB0412"/>
     <w:pPr>
@@ -4984,9 +4940,9 @@
       </w:tcPr>
     </w:tblStylePr>
   </w:style>
-  <w:style w:type="table" w:styleId="MittlereListe1-Akzent1">
+  <w:style w:type="table" w:styleId="MediumList1-Accent1">
     <w:name w:val="Medium List 1 Accent 1"/>
-    <w:basedOn w:val="NormaleTabelle"/>
+    <w:basedOn w:val="TableNormal"/>
     <w:uiPriority w:val="65"/>
     <w:rsid w:val="00CB0412"/>
     <w:pPr>
@@ -5068,10 +5024,10 @@
       </w:tcPr>
     </w:tblStylePr>
   </w:style>
-  <w:style w:type="character" w:customStyle="1" w:styleId="berschrift3Zchn">
-    <w:name w:val="Überschrift 3 Zchn"/>
-    <w:basedOn w:val="Absatz-Standardschriftart"/>
-    <w:link w:val="berschrift3"/>
+  <w:style w:type="character" w:customStyle="1" w:styleId="Heading3Char">
+    <w:name w:val="Heading 3 Char"/>
+    <w:basedOn w:val="DefaultParagraphFont"/>
+    <w:link w:val="Heading3"/>
     <w:uiPriority w:val="9"/>
     <w:rsid w:val="00EA2F23"/>
     <w:rPr>
@@ -5081,10 +5037,10 @@
       <w:spacing w:val="15"/>
     </w:rPr>
   </w:style>
-  <w:style w:type="character" w:customStyle="1" w:styleId="berschrift4Zchn">
-    <w:name w:val="Überschrift 4 Zchn"/>
-    <w:basedOn w:val="Absatz-Standardschriftart"/>
-    <w:link w:val="berschrift4"/>
+  <w:style w:type="character" w:customStyle="1" w:styleId="Heading4Char">
+    <w:name w:val="Heading 4 Char"/>
+    <w:basedOn w:val="DefaultParagraphFont"/>
+    <w:link w:val="Heading4"/>
     <w:uiPriority w:val="9"/>
     <w:rsid w:val="006211F6"/>
     <w:rPr>
@@ -5093,10 +5049,10 @@
       <w:spacing w:val="10"/>
     </w:rPr>
   </w:style>
-  <w:style w:type="character" w:customStyle="1" w:styleId="berschrift5Zchn">
-    <w:name w:val="Überschrift 5 Zchn"/>
-    <w:basedOn w:val="Absatz-Standardschriftart"/>
-    <w:link w:val="berschrift5"/>
+  <w:style w:type="character" w:customStyle="1" w:styleId="Heading5Char">
+    <w:name w:val="Heading 5 Char"/>
+    <w:basedOn w:val="DefaultParagraphFont"/>
+    <w:link w:val="Heading5"/>
     <w:uiPriority w:val="9"/>
     <w:rsid w:val="00FB472D"/>
     <w:rPr>
@@ -5106,10 +5062,10 @@
       <w:spacing w:val="10"/>
     </w:rPr>
   </w:style>
-  <w:style w:type="character" w:customStyle="1" w:styleId="berschrift6Zchn">
-    <w:name w:val="Überschrift 6 Zchn"/>
-    <w:basedOn w:val="Absatz-Standardschriftart"/>
-    <w:link w:val="berschrift6"/>
+  <w:style w:type="character" w:customStyle="1" w:styleId="Heading6Char">
+    <w:name w:val="Heading 6 Char"/>
+    <w:basedOn w:val="DefaultParagraphFont"/>
+    <w:link w:val="Heading6"/>
     <w:uiPriority w:val="9"/>
     <w:rsid w:val="006211F6"/>
     <w:rPr>
@@ -5118,10 +5074,10 @@
       <w:spacing w:val="10"/>
     </w:rPr>
   </w:style>
-  <w:style w:type="character" w:customStyle="1" w:styleId="berschrift7Zchn">
-    <w:name w:val="Überschrift 7 Zchn"/>
-    <w:basedOn w:val="Absatz-Standardschriftart"/>
-    <w:link w:val="berschrift7"/>
+  <w:style w:type="character" w:customStyle="1" w:styleId="Heading7Char">
+    <w:name w:val="Heading 7 Char"/>
+    <w:basedOn w:val="DefaultParagraphFont"/>
+    <w:link w:val="Heading7"/>
     <w:uiPriority w:val="9"/>
     <w:semiHidden/>
     <w:rsid w:val="003C3BB7"/>
@@ -5131,10 +5087,10 @@
       <w:spacing w:val="10"/>
     </w:rPr>
   </w:style>
-  <w:style w:type="character" w:customStyle="1" w:styleId="berschrift8Zchn">
-    <w:name w:val="Überschrift 8 Zchn"/>
-    <w:basedOn w:val="Absatz-Standardschriftart"/>
-    <w:link w:val="berschrift8"/>
+  <w:style w:type="character" w:customStyle="1" w:styleId="Heading8Char">
+    <w:name w:val="Heading 8 Char"/>
+    <w:basedOn w:val="DefaultParagraphFont"/>
+    <w:link w:val="Heading8"/>
     <w:uiPriority w:val="9"/>
     <w:semiHidden/>
     <w:rsid w:val="003C3BB7"/>
@@ -5145,10 +5101,10 @@
       <w:szCs w:val="18"/>
     </w:rPr>
   </w:style>
-  <w:style w:type="character" w:customStyle="1" w:styleId="berschrift9Zchn">
-    <w:name w:val="Überschrift 9 Zchn"/>
-    <w:basedOn w:val="Absatz-Standardschriftart"/>
-    <w:link w:val="berschrift9"/>
+  <w:style w:type="character" w:customStyle="1" w:styleId="Heading9Char">
+    <w:name w:val="Heading 9 Char"/>
+    <w:basedOn w:val="DefaultParagraphFont"/>
+    <w:link w:val="Heading9"/>
     <w:uiPriority w:val="9"/>
     <w:semiHidden/>
     <w:rsid w:val="003C3BB7"/>
@@ -5160,10 +5116,10 @@
       <w:szCs w:val="18"/>
     </w:rPr>
   </w:style>
-  <w:style w:type="paragraph" w:styleId="Beschriftung">
+  <w:style w:type="paragraph" w:styleId="Caption">
     <w:name w:val="caption"/>
-    <w:basedOn w:val="Standard"/>
-    <w:next w:val="Standard"/>
+    <w:basedOn w:val="Normal"/>
+    <w:next w:val="Normal"/>
     <w:uiPriority w:val="35"/>
     <w:semiHidden/>
     <w:unhideWhenUsed/>
@@ -5177,11 +5133,11 @@
       <w:szCs w:val="16"/>
     </w:rPr>
   </w:style>
-  <w:style w:type="paragraph" w:styleId="Titel">
+  <w:style w:type="paragraph" w:styleId="Title">
     <w:name w:val="Title"/>
-    <w:basedOn w:val="Standard"/>
-    <w:next w:val="Standard"/>
-    <w:link w:val="TitelZchn"/>
+    <w:basedOn w:val="Normal"/>
+    <w:next w:val="Normal"/>
+    <w:link w:val="TitleChar"/>
     <w:uiPriority w:val="10"/>
     <w:qFormat/>
     <w:rsid w:val="005E2896"/>
@@ -5197,10 +5153,10 @@
       <w:szCs w:val="52"/>
     </w:rPr>
   </w:style>
-  <w:style w:type="character" w:customStyle="1" w:styleId="TitelZchn">
-    <w:name w:val="Titel Zchn"/>
-    <w:basedOn w:val="Absatz-Standardschriftart"/>
-    <w:link w:val="Titel"/>
+  <w:style w:type="character" w:customStyle="1" w:styleId="TitleChar">
+    <w:name w:val="Title Char"/>
+    <w:basedOn w:val="DefaultParagraphFont"/>
+    <w:link w:val="Title"/>
     <w:uiPriority w:val="10"/>
     <w:rsid w:val="005E2896"/>
     <w:rPr>
@@ -5212,11 +5168,11 @@
       <w:szCs w:val="52"/>
     </w:rPr>
   </w:style>
-  <w:style w:type="paragraph" w:styleId="Untertitel">
+  <w:style w:type="paragraph" w:styleId="Subtitle">
     <w:name w:val="Subtitle"/>
-    <w:basedOn w:val="Standard"/>
-    <w:next w:val="Standard"/>
-    <w:link w:val="UntertitelZchn"/>
+    <w:basedOn w:val="Normal"/>
+    <w:next w:val="Normal"/>
+    <w:link w:val="SubtitleChar"/>
     <w:uiPriority w:val="11"/>
     <w:qFormat/>
     <w:rsid w:val="003C3BB7"/>
@@ -5231,10 +5187,10 @@
       <w:szCs w:val="24"/>
     </w:rPr>
   </w:style>
-  <w:style w:type="character" w:customStyle="1" w:styleId="UntertitelZchn">
-    <w:name w:val="Untertitel Zchn"/>
-    <w:basedOn w:val="Absatz-Standardschriftart"/>
-    <w:link w:val="Untertitel"/>
+  <w:style w:type="character" w:customStyle="1" w:styleId="SubtitleChar">
+    <w:name w:val="Subtitle Char"/>
+    <w:basedOn w:val="DefaultParagraphFont"/>
+    <w:link w:val="Subtitle"/>
     <w:uiPriority w:val="11"/>
     <w:rsid w:val="003C3BB7"/>
     <w:rPr>
@@ -5245,7 +5201,7 @@
       <w:szCs w:val="24"/>
     </w:rPr>
   </w:style>
-  <w:style w:type="character" w:styleId="Fett">
+  <w:style w:type="character" w:styleId="Strong">
     <w:name w:val="Strong"/>
     <w:uiPriority w:val="22"/>
     <w:qFormat/>
@@ -5255,7 +5211,7 @@
       <w:bCs/>
     </w:rPr>
   </w:style>
-  <w:style w:type="character" w:styleId="Hervorhebung">
+  <w:style w:type="character" w:styleId="Emphasis">
     <w:name w:val="Emphasis"/>
     <w:uiPriority w:val="20"/>
     <w:qFormat/>
@@ -5266,10 +5222,10 @@
       <w:spacing w:val="5"/>
     </w:rPr>
   </w:style>
-  <w:style w:type="paragraph" w:styleId="KeinLeerraum">
+  <w:style w:type="paragraph" w:styleId="NoSpacing">
     <w:name w:val="No Spacing"/>
-    <w:basedOn w:val="Standard"/>
-    <w:link w:val="KeinLeerraumZchn"/>
+    <w:basedOn w:val="Normal"/>
+    <w:link w:val="NoSpacingChar"/>
     <w:uiPriority w:val="1"/>
     <w:qFormat/>
     <w:rsid w:val="003C3BB7"/>
@@ -5277,10 +5233,10 @@
       <w:spacing w:after="0"/>
     </w:pPr>
   </w:style>
-  <w:style w:type="character" w:customStyle="1" w:styleId="KeinLeerraumZchn">
-    <w:name w:val="Kein Leerraum Zchn"/>
-    <w:basedOn w:val="Absatz-Standardschriftart"/>
-    <w:link w:val="KeinLeerraum"/>
+  <w:style w:type="character" w:customStyle="1" w:styleId="NoSpacingChar">
+    <w:name w:val="No Spacing Char"/>
+    <w:basedOn w:val="DefaultParagraphFont"/>
+    <w:link w:val="NoSpacing"/>
     <w:uiPriority w:val="1"/>
     <w:rsid w:val="003C3BB7"/>
     <w:rPr>
@@ -5288,9 +5244,9 @@
       <w:szCs w:val="20"/>
     </w:rPr>
   </w:style>
-  <w:style w:type="paragraph" w:styleId="Listenabsatz">
+  <w:style w:type="paragraph" w:styleId="ListParagraph">
     <w:name w:val="List Paragraph"/>
-    <w:basedOn w:val="Standard"/>
+    <w:basedOn w:val="Normal"/>
     <w:uiPriority w:val="34"/>
     <w:qFormat/>
     <w:rsid w:val="003C3BB7"/>
@@ -5299,11 +5255,11 @@
       <w:contextualSpacing/>
     </w:pPr>
   </w:style>
-  <w:style w:type="paragraph" w:styleId="Zitat">
+  <w:style w:type="paragraph" w:styleId="Quote">
     <w:name w:val="Quote"/>
-    <w:basedOn w:val="Standard"/>
-    <w:next w:val="Standard"/>
-    <w:link w:val="ZitatZchn"/>
+    <w:basedOn w:val="Normal"/>
+    <w:next w:val="Normal"/>
+    <w:link w:val="QuoteChar"/>
     <w:uiPriority w:val="29"/>
     <w:qFormat/>
     <w:rsid w:val="003C3BB7"/>
@@ -5312,10 +5268,10 @@
       <w:iCs/>
     </w:rPr>
   </w:style>
-  <w:style w:type="character" w:customStyle="1" w:styleId="ZitatZchn">
-    <w:name w:val="Zitat Zchn"/>
-    <w:basedOn w:val="Absatz-Standardschriftart"/>
-    <w:link w:val="Zitat"/>
+  <w:style w:type="character" w:customStyle="1" w:styleId="QuoteChar">
+    <w:name w:val="Quote Char"/>
+    <w:basedOn w:val="DefaultParagraphFont"/>
+    <w:link w:val="Quote"/>
     <w:uiPriority w:val="29"/>
     <w:rsid w:val="003C3BB7"/>
     <w:rPr>
@@ -5325,11 +5281,11 @@
       <w:szCs w:val="20"/>
     </w:rPr>
   </w:style>
-  <w:style w:type="paragraph" w:styleId="IntensivesZitat">
+  <w:style w:type="paragraph" w:styleId="IntenseQuote">
     <w:name w:val="Intense Quote"/>
-    <w:basedOn w:val="Standard"/>
-    <w:next w:val="Standard"/>
-    <w:link w:val="IntensivesZitatZchn"/>
+    <w:basedOn w:val="Normal"/>
+    <w:next w:val="Normal"/>
+    <w:link w:val="IntenseQuoteChar"/>
     <w:uiPriority w:val="30"/>
     <w:qFormat/>
     <w:rsid w:val="003C3BB7"/>
@@ -5348,10 +5304,10 @@
       <w:color w:val="4F81BD" w:themeColor="accent1"/>
     </w:rPr>
   </w:style>
-  <w:style w:type="character" w:customStyle="1" w:styleId="IntensivesZitatZchn">
-    <w:name w:val="Intensives Zitat Zchn"/>
-    <w:basedOn w:val="Absatz-Standardschriftart"/>
-    <w:link w:val="IntensivesZitat"/>
+  <w:style w:type="character" w:customStyle="1" w:styleId="IntenseQuoteChar">
+    <w:name w:val="Intense Quote Char"/>
+    <w:basedOn w:val="DefaultParagraphFont"/>
+    <w:link w:val="IntenseQuote"/>
     <w:uiPriority w:val="30"/>
     <w:rsid w:val="003C3BB7"/>
     <w:rPr>
@@ -5362,7 +5318,7 @@
       <w:szCs w:val="20"/>
     </w:rPr>
   </w:style>
-  <w:style w:type="character" w:styleId="SchwacheHervorhebung">
+  <w:style w:type="character" w:styleId="SubtleEmphasis">
     <w:name w:val="Subtle Emphasis"/>
     <w:uiPriority w:val="19"/>
     <w:qFormat/>
@@ -5373,7 +5329,7 @@
       <w:color w:val="243F60" w:themeColor="accent1" w:themeShade="7F"/>
     </w:rPr>
   </w:style>
-  <w:style w:type="character" w:styleId="IntensiveHervorhebung">
+  <w:style w:type="character" w:styleId="IntenseEmphasis">
     <w:name w:val="Intense Emphasis"/>
     <w:uiPriority w:val="21"/>
     <w:qFormat/>
@@ -5386,7 +5342,7 @@
       <w:spacing w:val="10"/>
     </w:rPr>
   </w:style>
-  <w:style w:type="character" w:styleId="SchwacherVerweis">
+  <w:style w:type="character" w:styleId="SubtleReference">
     <w:name w:val="Subtle Reference"/>
     <w:uiPriority w:val="31"/>
     <w:qFormat/>
@@ -5397,7 +5353,7 @@
       <w:color w:val="4F81BD" w:themeColor="accent1"/>
     </w:rPr>
   </w:style>
-  <w:style w:type="character" w:styleId="IntensiverVerweis">
+  <w:style w:type="character" w:styleId="IntenseReference">
     <w:name w:val="Intense Reference"/>
     <w:uiPriority w:val="32"/>
     <w:qFormat/>
@@ -5411,7 +5367,7 @@
       <w:color w:val="4F81BD" w:themeColor="accent1"/>
     </w:rPr>
   </w:style>
-  <w:style w:type="character" w:styleId="Buchtitel">
+  <w:style w:type="character" w:styleId="BookTitle">
     <w:name w:val="Book Title"/>
     <w:uiPriority w:val="33"/>
     <w:qFormat/>
@@ -5424,10 +5380,10 @@
       <w:spacing w:val="9"/>
     </w:rPr>
   </w:style>
-  <w:style w:type="paragraph" w:styleId="Inhaltsverzeichnisberschrift">
+  <w:style w:type="paragraph" w:styleId="TOCHeading">
     <w:name w:val="TOC Heading"/>
-    <w:basedOn w:val="berschrift1"/>
-    <w:next w:val="Standard"/>
+    <w:basedOn w:val="Heading1"/>
+    <w:next w:val="Normal"/>
     <w:uiPriority w:val="39"/>
     <w:unhideWhenUsed/>
     <w:qFormat/>
@@ -5439,10 +5395,10 @@
       <w:lang w:bidi="en-US"/>
     </w:rPr>
   </w:style>
-  <w:style w:type="paragraph" w:styleId="Verzeichnis1">
+  <w:style w:type="paragraph" w:styleId="TOC1">
     <w:name w:val="toc 1"/>
-    <w:basedOn w:val="Standard"/>
-    <w:next w:val="Standard"/>
+    <w:basedOn w:val="Normal"/>
+    <w:next w:val="Normal"/>
     <w:autoRedefine/>
     <w:uiPriority w:val="39"/>
     <w:unhideWhenUsed/>
@@ -5455,10 +5411,10 @@
       <w:b/>
     </w:rPr>
   </w:style>
-  <w:style w:type="paragraph" w:styleId="Verzeichnis2">
+  <w:style w:type="paragraph" w:styleId="TOC2">
     <w:name w:val="toc 2"/>
-    <w:basedOn w:val="Standard"/>
-    <w:next w:val="Standard"/>
+    <w:basedOn w:val="Normal"/>
+    <w:next w:val="Normal"/>
     <w:autoRedefine/>
     <w:uiPriority w:val="39"/>
     <w:unhideWhenUsed/>
@@ -5471,7 +5427,7 @@
   </w:style>
   <w:style w:type="character" w:styleId="Hyperlink">
     <w:name w:val="Hyperlink"/>
-    <w:basedOn w:val="Absatz-Standardschriftart"/>
+    <w:basedOn w:val="DefaultParagraphFont"/>
     <w:uiPriority w:val="99"/>
     <w:unhideWhenUsed/>
     <w:rsid w:val="006F2255"/>
@@ -5480,10 +5436,10 @@
       <w:u w:val="single"/>
     </w:rPr>
   </w:style>
-  <w:style w:type="paragraph" w:styleId="Sprechblasentext">
+  <w:style w:type="paragraph" w:styleId="BalloonText">
     <w:name w:val="Balloon Text"/>
-    <w:basedOn w:val="Standard"/>
-    <w:link w:val="SprechblasentextZchn"/>
+    <w:basedOn w:val="Normal"/>
+    <w:link w:val="BalloonTextChar"/>
     <w:uiPriority w:val="99"/>
     <w:semiHidden/>
     <w:unhideWhenUsed/>
@@ -5497,10 +5453,10 @@
       <w:szCs w:val="16"/>
     </w:rPr>
   </w:style>
-  <w:style w:type="character" w:customStyle="1" w:styleId="SprechblasentextZchn">
-    <w:name w:val="Sprechblasentext Zchn"/>
-    <w:basedOn w:val="Absatz-Standardschriftart"/>
-    <w:link w:val="Sprechblasentext"/>
+  <w:style w:type="character" w:customStyle="1" w:styleId="BalloonTextChar">
+    <w:name w:val="Balloon Text Char"/>
+    <w:basedOn w:val="DefaultParagraphFont"/>
+    <w:link w:val="BalloonText"/>
     <w:uiPriority w:val="99"/>
     <w:semiHidden/>
     <w:rsid w:val="006F2255"/>
@@ -5510,10 +5466,10 @@
       <w:szCs w:val="16"/>
     </w:rPr>
   </w:style>
-  <w:style w:type="paragraph" w:styleId="Verzeichnis3">
+  <w:style w:type="paragraph" w:styleId="TOC3">
     <w:name w:val="toc 3"/>
-    <w:basedOn w:val="Standard"/>
-    <w:next w:val="Standard"/>
+    <w:basedOn w:val="Normal"/>
+    <w:next w:val="Normal"/>
     <w:autoRedefine/>
     <w:uiPriority w:val="39"/>
     <w:unhideWhenUsed/>
@@ -5528,10 +5484,10 @@
       <w:lang w:eastAsia="de-CH"/>
     </w:rPr>
   </w:style>
-  <w:style w:type="paragraph" w:styleId="Kopfzeile">
+  <w:style w:type="paragraph" w:styleId="Header">
     <w:name w:val="header"/>
-    <w:basedOn w:val="Standard"/>
-    <w:link w:val="KopfzeileZchn"/>
+    <w:basedOn w:val="Normal"/>
+    <w:link w:val="HeaderChar"/>
     <w:uiPriority w:val="99"/>
     <w:unhideWhenUsed/>
     <w:rsid w:val="008F2373"/>
@@ -5543,10 +5499,10 @@
       <w:spacing w:after="0"/>
     </w:pPr>
   </w:style>
-  <w:style w:type="character" w:customStyle="1" w:styleId="KopfzeileZchn">
-    <w:name w:val="Kopfzeile Zchn"/>
-    <w:basedOn w:val="Absatz-Standardschriftart"/>
-    <w:link w:val="Kopfzeile"/>
+  <w:style w:type="character" w:customStyle="1" w:styleId="HeaderChar">
+    <w:name w:val="Header Char"/>
+    <w:basedOn w:val="DefaultParagraphFont"/>
+    <w:link w:val="Header"/>
     <w:uiPriority w:val="99"/>
     <w:rsid w:val="008F2373"/>
     <w:rPr>
@@ -5554,10 +5510,10 @@
       <w:szCs w:val="20"/>
     </w:rPr>
   </w:style>
-  <w:style w:type="paragraph" w:styleId="Fuzeile">
+  <w:style w:type="paragraph" w:styleId="Footer">
     <w:name w:val="footer"/>
-    <w:basedOn w:val="Standard"/>
-    <w:link w:val="FuzeileZchn"/>
+    <w:basedOn w:val="Normal"/>
+    <w:link w:val="FooterChar"/>
     <w:uiPriority w:val="99"/>
     <w:unhideWhenUsed/>
     <w:rsid w:val="008F2373"/>
@@ -5569,10 +5525,10 @@
       <w:spacing w:after="0"/>
     </w:pPr>
   </w:style>
-  <w:style w:type="character" w:customStyle="1" w:styleId="FuzeileZchn">
-    <w:name w:val="Fußzeile Zchn"/>
-    <w:basedOn w:val="Absatz-Standardschriftart"/>
-    <w:link w:val="Fuzeile"/>
+  <w:style w:type="character" w:customStyle="1" w:styleId="FooterChar">
+    <w:name w:val="Footer Char"/>
+    <w:basedOn w:val="DefaultParagraphFont"/>
+    <w:link w:val="Footer"/>
     <w:uiPriority w:val="99"/>
     <w:rsid w:val="008F2373"/>
     <w:rPr>
@@ -5873,7 +5829,7 @@
 </file>
 
 <file path=customXml/itemProps1.xml><?xml version="1.0" encoding="utf-8"?>
-<ds:datastoreItem xmlns:ds="http://schemas.openxmlformats.org/officeDocument/2006/customXml" ds:itemID="{31540ABE-52F6-44D4-8AB3-34619E7D44BE}">
+<ds:datastoreItem xmlns:ds="http://schemas.openxmlformats.org/officeDocument/2006/customXml" ds:itemID="{C218F2B4-08AF-44A0-B839-88F8FC29CF8E}">
   <ds:schemaRefs>
     <ds:schemaRef ds:uri="http://schemas.openxmlformats.org/officeDocument/2006/bibliography"/>
   </ds:schemaRefs>

</xml_diff>